<commit_message>
simpler queries done in functional requirements
</commit_message>
<xml_diff>
--- a/Product Table.docx
+++ b/Product Table.docx
@@ -412,6 +412,7 @@
               <w:pStyle w:val="Heading1"/>
               <w:spacing w:before="0" w:beforeAutospacing="0" w:after="195" w:afterAutospacing="0"/>
               <w:textAlignment w:val="baseline"/>
+              <w:outlineLvl w:val="0"/>
               <w:rPr>
                 <w:rFonts w:asciiTheme="minorHAnsi" w:hAnsiTheme="minorHAnsi" w:cs="Helvetica"/>
                 <w:b w:val="0"/>
@@ -602,6 +603,7 @@
               <w:pStyle w:val="Heading1"/>
               <w:spacing w:before="0" w:beforeAutospacing="0" w:after="195" w:afterAutospacing="0"/>
               <w:textAlignment w:val="baseline"/>
+              <w:outlineLvl w:val="0"/>
               <w:rPr>
                 <w:rFonts w:asciiTheme="minorHAnsi" w:hAnsiTheme="minorHAnsi" w:cs="Helvetica"/>
                 <w:b w:val="0"/>
@@ -902,6 +904,7 @@
               <w:pStyle w:val="Heading1"/>
               <w:spacing w:before="0" w:beforeAutospacing="0" w:after="195" w:afterAutospacing="0"/>
               <w:textAlignment w:val="baseline"/>
+              <w:outlineLvl w:val="0"/>
               <w:rPr>
                 <w:rFonts w:asciiTheme="minorHAnsi" w:hAnsiTheme="minorHAnsi" w:cs="Helvetica"/>
                 <w:b w:val="0"/>
@@ -1057,6 +1060,7 @@
               <w:pStyle w:val="Heading1"/>
               <w:spacing w:before="0" w:beforeAutospacing="0" w:after="195" w:afterAutospacing="0"/>
               <w:textAlignment w:val="baseline"/>
+              <w:outlineLvl w:val="0"/>
               <w:rPr>
                 <w:rFonts w:asciiTheme="minorHAnsi" w:hAnsiTheme="minorHAnsi" w:cs="Helvetica"/>
                 <w:b w:val="0"/>
@@ -1212,6 +1216,7 @@
               <w:pStyle w:val="Heading1"/>
               <w:spacing w:before="0" w:beforeAutospacing="0" w:after="195" w:afterAutospacing="0"/>
               <w:textAlignment w:val="baseline"/>
+              <w:outlineLvl w:val="0"/>
               <w:rPr>
                 <w:rFonts w:asciiTheme="minorHAnsi" w:hAnsiTheme="minorHAnsi" w:cs="Helvetica"/>
                 <w:b w:val="0"/>
@@ -1837,10 +1842,7 @@
               <w:t>20</w:t>
             </w:r>
             <w:r>
-              <w:t>14</w:t>
-            </w:r>
-            <w:r>
-              <w:t>-11-14-15</w:t>
+              <w:t>14-11-14-15</w:t>
             </w:r>
             <w:r>
               <w:t>.</w:t>
@@ -1969,7 +1971,13 @@
           <w:p>
             <w:proofErr w:type="spellStart"/>
             <w:r>
-              <w:t>isFilled</w:t>
+              <w:t>is</w:t>
+            </w:r>
+            <w:r>
+              <w:t>Fulf</w:t>
+            </w:r>
+            <w:r>
+              <w:t>illed</w:t>
             </w:r>
             <w:proofErr w:type="spellEnd"/>
           </w:p>
@@ -2015,16 +2023,7 @@
               <w:t>20</w:t>
             </w:r>
             <w:r>
-              <w:t>14-11-1</w:t>
-            </w:r>
-            <w:r>
-              <w:t>3</w:t>
-            </w:r>
-            <w:r>
-              <w:t>-1</w:t>
-            </w:r>
-            <w:r>
-              <w:t>2</w:t>
+              <w:t>14-11-13-12</w:t>
             </w:r>
             <w:r>
               <w:t>.</w:t>
@@ -2067,6 +2066,8 @@
             <w:r>
               <w:t>1</w:t>
             </w:r>
+            <w:bookmarkStart w:id="0" w:name="_GoBack"/>
+            <w:bookmarkEnd w:id="0"/>
           </w:p>
         </w:tc>
       </w:tr>
@@ -2156,13 +2157,7 @@
         <w:rPr>
           <w:sz w:val="36"/>
         </w:rPr>
-        <w:t>S</w:t>
-      </w:r>
-      <w:r>
-        <w:rPr>
-          <w:sz w:val="36"/>
-        </w:rPr>
-        <w:t>P</w:t>
+        <w:t>SP</w:t>
       </w:r>
       <w:r>
         <w:rPr>
@@ -2579,13 +2574,7 @@
         <w:rPr>
           <w:sz w:val="36"/>
         </w:rPr>
-        <w:t>P</w:t>
-      </w:r>
-      <w:r>
-        <w:rPr>
-          <w:sz w:val="36"/>
-        </w:rPr>
-        <w:t>P</w:t>
+        <w:t>PP</w:t>
       </w:r>
       <w:r>
         <w:rPr>
@@ -2777,8 +2766,6 @@
             <w:r>
               <w:t>1</w:t>
             </w:r>
-            <w:bookmarkStart w:id="0" w:name="_GoBack"/>
-            <w:bookmarkEnd w:id="0"/>
           </w:p>
         </w:tc>
       </w:tr>

</xml_diff>